<commit_message>
Changes made to the doc file
</commit_message>
<xml_diff>
--- a/AUTHENTICATION OF USER ACTIONS TECHNICAL DOC.docx
+++ b/AUTHENTICATION OF USER ACTIONS TECHNICAL DOC.docx
@@ -1907,8 +1907,6 @@
               <w:fldChar w:fldCharType="end"/>
             </w:r>
           </w:hyperlink>
-          <w:bookmarkStart w:id="9" w:name="_GoBack"/>
-          <w:bookmarkEnd w:id="9"/>
         </w:p>
         <w:p>
           <w:pPr>
@@ -2304,7 +2302,7 @@
           <w:rFonts w:eastAsia="Times New Roman"/>
         </w:rPr>
       </w:pPr>
-      <w:bookmarkStart w:id="10" w:name="_Toc44871899"/>
+      <w:bookmarkStart w:id="9" w:name="_Toc44871899"/>
       <w:r>
         <w:rPr>
           <w:rFonts w:eastAsia="Times New Roman"/>
@@ -2312,7 +2310,7 @@
         <w:lastRenderedPageBreak/>
         <w:t>INTRODUCTION</w:t>
       </w:r>
-      <w:bookmarkEnd w:id="10"/>
+      <w:bookmarkEnd w:id="9"/>
     </w:p>
     <w:p>
       <w:pPr>
@@ -2328,14 +2326,14 @@
           <w:rFonts w:eastAsia="Times New Roman"/>
         </w:rPr>
       </w:pPr>
-      <w:bookmarkStart w:id="11" w:name="_Toc44871900"/>
+      <w:bookmarkStart w:id="10" w:name="_Toc44871900"/>
       <w:r>
         <w:rPr>
           <w:rFonts w:eastAsia="Times New Roman"/>
         </w:rPr>
         <w:t>PURPOSE</w:t>
       </w:r>
-      <w:bookmarkEnd w:id="11"/>
+      <w:bookmarkEnd w:id="10"/>
     </w:p>
     <w:p>
       <w:pPr>
@@ -2369,11 +2367,11 @@
       <w:pPr>
         <w:pStyle w:val="Heading2"/>
       </w:pPr>
-      <w:bookmarkStart w:id="12" w:name="_Toc44871901"/>
+      <w:bookmarkStart w:id="11" w:name="_Toc44871901"/>
       <w:r>
         <w:t>INTENDED AUDIENCE</w:t>
       </w:r>
-      <w:bookmarkEnd w:id="12"/>
+      <w:bookmarkEnd w:id="11"/>
       <w:r>
         <w:t xml:space="preserve"> </w:t>
       </w:r>
@@ -2413,14 +2411,14 @@
           <w:rFonts w:eastAsia="Times New Roman"/>
         </w:rPr>
       </w:pPr>
-      <w:bookmarkStart w:id="13" w:name="_Toc44871902"/>
+      <w:bookmarkStart w:id="12" w:name="_Toc44871902"/>
       <w:r>
         <w:rPr>
           <w:rFonts w:eastAsia="Times New Roman"/>
         </w:rPr>
         <w:t>PROJECT SCOPE</w:t>
       </w:r>
-      <w:bookmarkEnd w:id="13"/>
+      <w:bookmarkEnd w:id="12"/>
     </w:p>
     <w:p>
       <w:pPr>
@@ -2468,14 +2466,14 @@
           <w:rFonts w:eastAsia="Times New Roman"/>
         </w:rPr>
       </w:pPr>
-      <w:bookmarkStart w:id="14" w:name="_Toc44871903"/>
+      <w:bookmarkStart w:id="13" w:name="_Toc44871903"/>
       <w:r>
         <w:rPr>
           <w:rFonts w:eastAsia="Times New Roman"/>
         </w:rPr>
         <w:t>DESCRIPTION</w:t>
       </w:r>
-      <w:bookmarkEnd w:id="14"/>
+      <w:bookmarkEnd w:id="13"/>
     </w:p>
     <w:p>
       <w:pPr>
@@ -2484,14 +2482,14 @@
           <w:rFonts w:eastAsia="Times New Roman"/>
         </w:rPr>
       </w:pPr>
-      <w:bookmarkStart w:id="15" w:name="_Toc44871904"/>
+      <w:bookmarkStart w:id="14" w:name="_Toc44871904"/>
       <w:r>
         <w:rPr>
           <w:rFonts w:eastAsia="Times New Roman"/>
         </w:rPr>
         <w:t>PRODUCT PERSPECTIVE</w:t>
       </w:r>
-      <w:bookmarkEnd w:id="15"/>
+      <w:bookmarkEnd w:id="14"/>
     </w:p>
     <w:p>
       <w:pPr>
@@ -2617,14 +2615,14 @@
       <w:pPr>
         <w:pStyle w:val="Heading2"/>
       </w:pPr>
-      <w:bookmarkStart w:id="16" w:name="_Toc44871905"/>
+      <w:bookmarkStart w:id="15" w:name="_Toc44871905"/>
       <w:r>
         <w:t>FEATURES</w:t>
       </w:r>
       <w:r>
         <w:t xml:space="preserve"> NEED TO BE BUILT</w:t>
       </w:r>
-      <w:bookmarkEnd w:id="16"/>
+      <w:bookmarkEnd w:id="15"/>
     </w:p>
     <w:p>
       <w:pPr>
@@ -2722,11 +2720,11 @@
       <w:pPr>
         <w:pStyle w:val="Heading2"/>
       </w:pPr>
-      <w:bookmarkStart w:id="17" w:name="_Toc44871906"/>
+      <w:bookmarkStart w:id="16" w:name="_Toc44871906"/>
       <w:r>
         <w:t>ASSUMPTIONS</w:t>
       </w:r>
-      <w:bookmarkEnd w:id="17"/>
+      <w:bookmarkEnd w:id="16"/>
     </w:p>
     <w:p>
       <w:pPr>
@@ -2756,14 +2754,14 @@
           <w:rFonts w:eastAsia="Times New Roman"/>
         </w:rPr>
       </w:pPr>
-      <w:bookmarkStart w:id="18" w:name="_Toc44871907"/>
+      <w:bookmarkStart w:id="17" w:name="_Toc44871907"/>
       <w:r>
         <w:rPr>
           <w:rFonts w:eastAsia="Times New Roman"/>
         </w:rPr>
         <w:t>DOCUMENTATION</w:t>
       </w:r>
-      <w:bookmarkEnd w:id="18"/>
+      <w:bookmarkEnd w:id="17"/>
     </w:p>
     <w:p>
       <w:pPr>
@@ -2839,14 +2837,14 @@
           <w:rFonts w:eastAsia="Times New Roman"/>
         </w:rPr>
       </w:pPr>
-      <w:bookmarkStart w:id="19" w:name="_Toc44871908"/>
+      <w:bookmarkStart w:id="18" w:name="_Toc44871908"/>
       <w:r>
         <w:rPr>
           <w:rFonts w:eastAsia="Times New Roman"/>
         </w:rPr>
         <w:t>API DESCRIPTION AND DOCUMENTATION</w:t>
       </w:r>
-      <w:bookmarkEnd w:id="19"/>
+      <w:bookmarkEnd w:id="18"/>
     </w:p>
     <w:p/>
     <w:p>
@@ -2893,14 +2891,14 @@
           <w:rFonts w:eastAsia="Times New Roman"/>
         </w:rPr>
       </w:pPr>
-      <w:bookmarkStart w:id="20" w:name="_Toc44871909"/>
+      <w:bookmarkStart w:id="19" w:name="_Toc44871909"/>
       <w:r>
         <w:rPr>
           <w:rFonts w:eastAsia="Times New Roman"/>
         </w:rPr>
         <w:t>OTP generation</w:t>
       </w:r>
-      <w:bookmarkEnd w:id="20"/>
+      <w:bookmarkEnd w:id="19"/>
     </w:p>
     <w:p>
       <w:pPr>
@@ -3301,7 +3299,7 @@
           <w:rFonts w:eastAsia="Times New Roman"/>
         </w:rPr>
       </w:pPr>
-      <w:bookmarkStart w:id="21" w:name="_Toc44871910"/>
+      <w:bookmarkStart w:id="20" w:name="_Toc44871910"/>
       <w:r>
         <w:rPr>
           <w:rFonts w:eastAsia="Times New Roman"/>
@@ -3309,7 +3307,7 @@
         <w:lastRenderedPageBreak/>
         <w:t>Resend OTP</w:t>
       </w:r>
-      <w:bookmarkEnd w:id="21"/>
+      <w:bookmarkEnd w:id="20"/>
     </w:p>
     <w:p>
       <w:pPr>
@@ -3415,7 +3413,7 @@
                 <w:sz w:val="18"/>
                 <w:szCs w:val="18"/>
               </w:rPr>
-              <w:t xml:space="preserve">An OTP resend rest API shall be created, which checks whether the user has requested to resend the OTP in a valid time frame, if yes, then resend OTP SMS, else </w:t>
+              <w:t>An OTP resend rest API shall be created, which checks whether the user has requested to resend the OTP in a valid time frame, if yes, then resend OTP SMS</w:t>
             </w:r>
             <w:r>
               <w:rPr>
@@ -3424,8 +3422,37 @@
                 <w:sz w:val="18"/>
                 <w:szCs w:val="18"/>
               </w:rPr>
+              <w:t>(if resend count is less than 3)</w:t>
+            </w:r>
+            <w:r>
+              <w:rPr>
+                <w:rFonts w:ascii="Century Gothic" w:eastAsia="Times New Roman" w:hAnsi="Century Gothic" w:cs="Times New Roman"/>
+                <w:color w:val="000000"/>
+                <w:sz w:val="18"/>
+                <w:szCs w:val="18"/>
+              </w:rPr>
+              <w:t xml:space="preserve">, else </w:t>
+            </w:r>
+            <w:r>
+              <w:rPr>
+                <w:rFonts w:ascii="Century Gothic" w:eastAsia="Times New Roman" w:hAnsi="Century Gothic" w:cs="Times New Roman"/>
+                <w:color w:val="000000"/>
+                <w:sz w:val="18"/>
+                <w:szCs w:val="18"/>
+              </w:rPr>
               <w:t xml:space="preserve"> regenerate a 4 digit random OTP and send the SMS to the user </w:t>
             </w:r>
+            <w:r>
+              <w:rPr>
+                <w:rFonts w:ascii="Century Gothic" w:eastAsia="Times New Roman" w:hAnsi="Century Gothic" w:cs="Times New Roman"/>
+                <w:color w:val="000000"/>
+                <w:sz w:val="18"/>
+                <w:szCs w:val="18"/>
+              </w:rPr>
+              <w:t>.</w:t>
+            </w:r>
+            <w:bookmarkStart w:id="21" w:name="_GoBack"/>
+            <w:bookmarkEnd w:id="21"/>
           </w:p>
         </w:tc>
       </w:tr>
@@ -4310,7 +4337,7 @@
         <w:sz w:val="18"/>
         <w:szCs w:val="20"/>
       </w:rPr>
-      <w:t>4</w:t>
+      <w:t>6</w:t>
     </w:r>
     <w:r>
       <w:rPr>
@@ -7303,7 +7330,7 @@
 </file>
 
 <file path=customXml/itemProps1.xml><?xml version="1.0" encoding="utf-8"?>
-<ds:datastoreItem xmlns:ds="http://schemas.openxmlformats.org/officeDocument/2006/customXml" ds:itemID="{45644211-A02A-4C6E-B542-BE8BA5A801E8}">
+<ds:datastoreItem xmlns:ds="http://schemas.openxmlformats.org/officeDocument/2006/customXml" ds:itemID="{A783922A-391C-4B2E-907E-8291262FE7A6}">
   <ds:schemaRefs>
     <ds:schemaRef ds:uri="http://schemas.openxmlformats.org/officeDocument/2006/bibliography"/>
   </ds:schemaRefs>

</xml_diff>